<commit_message>
Improves seesion 7 manual.
</commit_message>
<xml_diff>
--- a/Labs/C-Workshop-S7.docx
+++ b/Labs/C-Workshop-S7.docx
@@ -379,6 +379,14 @@
         </w:rPr>
         <w:t>ند.</w:t>
       </w:r>
+      <w:r>
+        <w:rPr>
+          <w:rFonts w:hint="cs"/>
+          <w:rtl/>
+          <w:lang w:bidi="fa-IR"/>
+        </w:rPr>
+        <w:t xml:space="preserve"> برنامه‌ی خود را با اعداد مختلف تست کنید.</w:t>
+      </w:r>
     </w:p>
     <w:p>
       <w:pPr>
@@ -697,7 +705,6 @@
       <w:pPr>
         <w:jc w:val="both"/>
         <w:rPr>
-          <w:rFonts w:hint="cs"/>
           <w:lang w:bidi="fa-IR"/>
         </w:rPr>
       </w:pPr>
@@ -717,27 +724,299 @@
           <w:rtl/>
           <w:lang w:bidi="fa-IR"/>
         </w:rPr>
-        <w:t xml:space="preserve">۲. </w:t>
-      </w:r>
-      <w:r>
-        <w:rPr>
-          <w:rFonts w:hint="cs"/>
-          <w:rtl/>
-          <w:lang w:bidi="fa-IR"/>
-        </w:rPr>
-        <w:t>ایمان می‌خواهد یکی از دیوارهای اتاق خود را رنگ کند، دیوار اتاق ایمان به صورت یک شبکه‌ی ۲ در ۲ می‌باشد.</w:t>
-      </w:r>
-      <w:r>
-        <w:rPr>
-          <w:rFonts w:hint="cs"/>
-          <w:rtl/>
-          <w:lang w:bidi="fa-IR"/>
-        </w:rPr>
-        <w:t xml:space="preserve"> ایمان برای رنگ کردن این شبکه از الگوریتم زیر استفاده می‌کند:</w:t>
+        <w:t>توابع زیر را بررسی کنید، آیا با استفاده از آن‌ها می‌توانید این سوال را پیاده‌سازی کنید؟ به نظر شما دقت کدام روش بیشتر می‌باشد؟</w:t>
       </w:r>
     </w:p>
     <w:p>
       <w:pPr>
+        <w:shd w:val="clear" w:color="auto" w:fill="1E1E1E"/>
+        <w:spacing w:after="0" w:line="285" w:lineRule="atLeast"/>
+        <w:rPr>
+          <w:rFonts w:ascii="Consolas" w:eastAsia="Times New Roman" w:hAnsi="Consolas" w:cs="Times New Roman"/>
+          <w:color w:val="D4D4D4"/>
+          <w:sz w:val="21"/>
+          <w:szCs w:val="21"/>
+        </w:rPr>
+      </w:pPr>
+      <w:r>
+        <w:rPr>
+          <w:rFonts w:ascii="Consolas" w:eastAsia="Times New Roman" w:hAnsi="Consolas" w:cs="Times New Roman"/>
+          <w:color w:val="569CD6"/>
+          <w:sz w:val="21"/>
+          <w:szCs w:val="21"/>
+        </w:rPr>
+        <w:t>long</w:t>
+      </w:r>
+      <w:r>
+        <w:rPr>
+          <w:rFonts w:ascii="Consolas" w:eastAsia="Times New Roman" w:hAnsi="Consolas" w:cs="Times New Roman"/>
+          <w:color w:val="D4D4D4"/>
+          <w:sz w:val="21"/>
+          <w:szCs w:val="21"/>
+        </w:rPr>
+        <w:t xml:space="preserve">      </w:t>
+      </w:r>
+      <w:proofErr w:type="spellStart"/>
+      <w:proofErr w:type="gramStart"/>
+      <w:r>
+        <w:rPr>
+          <w:rFonts w:ascii="Consolas" w:eastAsia="Times New Roman" w:hAnsi="Consolas" w:cs="Times New Roman"/>
+          <w:color w:val="DCDCAA"/>
+          <w:sz w:val="21"/>
+          <w:szCs w:val="21"/>
+        </w:rPr>
+        <w:t>lroundf</w:t>
+      </w:r>
+      <w:proofErr w:type="spellEnd"/>
+      <w:r>
+        <w:rPr>
+          <w:rFonts w:ascii="Consolas" w:eastAsia="Times New Roman" w:hAnsi="Consolas" w:cs="Times New Roman"/>
+          <w:color w:val="D4D4D4"/>
+          <w:sz w:val="21"/>
+          <w:szCs w:val="21"/>
+        </w:rPr>
+        <w:t xml:space="preserve">( </w:t>
+      </w:r>
+      <w:r>
+        <w:rPr>
+          <w:rFonts w:ascii="Consolas" w:eastAsia="Times New Roman" w:hAnsi="Consolas" w:cs="Times New Roman"/>
+          <w:color w:val="569CD6"/>
+          <w:sz w:val="21"/>
+          <w:szCs w:val="21"/>
+        </w:rPr>
+        <w:t>float</w:t>
+      </w:r>
+      <w:proofErr w:type="gramEnd"/>
+      <w:r>
+        <w:rPr>
+          <w:rFonts w:ascii="Consolas" w:eastAsia="Times New Roman" w:hAnsi="Consolas" w:cs="Times New Roman"/>
+          <w:color w:val="D4D4D4"/>
+          <w:sz w:val="21"/>
+          <w:szCs w:val="21"/>
+        </w:rPr>
+        <w:t xml:space="preserve"> </w:t>
+      </w:r>
+      <w:proofErr w:type="spellStart"/>
+      <w:r>
+        <w:rPr>
+          <w:rFonts w:ascii="Consolas" w:eastAsia="Times New Roman" w:hAnsi="Consolas" w:cs="Times New Roman"/>
+          <w:color w:val="D4D4D4"/>
+          <w:sz w:val="21"/>
+          <w:szCs w:val="21"/>
+        </w:rPr>
+        <w:t>arg</w:t>
+      </w:r>
+      <w:proofErr w:type="spellEnd"/>
+      <w:r>
+        <w:rPr>
+          <w:rFonts w:ascii="Consolas" w:eastAsia="Times New Roman" w:hAnsi="Consolas" w:cs="Times New Roman"/>
+          <w:color w:val="D4D4D4"/>
+          <w:sz w:val="21"/>
+          <w:szCs w:val="21"/>
+        </w:rPr>
+        <w:t xml:space="preserve"> );</w:t>
+      </w:r>
+    </w:p>
+    <w:p>
+      <w:pPr>
+        <w:shd w:val="clear" w:color="auto" w:fill="1E1E1E"/>
+        <w:spacing w:after="0" w:line="285" w:lineRule="atLeast"/>
+        <w:rPr>
+          <w:rFonts w:ascii="Consolas" w:eastAsia="Times New Roman" w:hAnsi="Consolas" w:cs="Times New Roman"/>
+          <w:color w:val="D4D4D4"/>
+          <w:sz w:val="21"/>
+          <w:szCs w:val="21"/>
+        </w:rPr>
+      </w:pPr>
+      <w:r>
+        <w:rPr>
+          <w:rFonts w:ascii="Consolas" w:eastAsia="Times New Roman" w:hAnsi="Consolas" w:cs="Times New Roman"/>
+          <w:color w:val="569CD6"/>
+          <w:sz w:val="21"/>
+          <w:szCs w:val="21"/>
+        </w:rPr>
+        <w:t>long</w:t>
+      </w:r>
+      <w:r>
+        <w:rPr>
+          <w:rFonts w:ascii="Consolas" w:eastAsia="Times New Roman" w:hAnsi="Consolas" w:cs="Times New Roman"/>
+          <w:color w:val="D4D4D4"/>
+          <w:sz w:val="21"/>
+          <w:szCs w:val="21"/>
+        </w:rPr>
+        <w:t xml:space="preserve">      </w:t>
+      </w:r>
+      <w:proofErr w:type="spellStart"/>
+      <w:proofErr w:type="gramStart"/>
+      <w:r>
+        <w:rPr>
+          <w:rFonts w:ascii="Consolas" w:eastAsia="Times New Roman" w:hAnsi="Consolas" w:cs="Times New Roman"/>
+          <w:color w:val="DCDCAA"/>
+          <w:sz w:val="21"/>
+          <w:szCs w:val="21"/>
+        </w:rPr>
+        <w:t>lround</w:t>
+      </w:r>
+      <w:proofErr w:type="spellEnd"/>
+      <w:r>
+        <w:rPr>
+          <w:rFonts w:ascii="Consolas" w:eastAsia="Times New Roman" w:hAnsi="Consolas" w:cs="Times New Roman"/>
+          <w:color w:val="D4D4D4"/>
+          <w:sz w:val="21"/>
+          <w:szCs w:val="21"/>
+        </w:rPr>
+        <w:t xml:space="preserve">( </w:t>
+      </w:r>
+      <w:r>
+        <w:rPr>
+          <w:rFonts w:ascii="Consolas" w:eastAsia="Times New Roman" w:hAnsi="Consolas" w:cs="Times New Roman"/>
+          <w:color w:val="569CD6"/>
+          <w:sz w:val="21"/>
+          <w:szCs w:val="21"/>
+        </w:rPr>
+        <w:t>double</w:t>
+      </w:r>
+      <w:proofErr w:type="gramEnd"/>
+      <w:r>
+        <w:rPr>
+          <w:rFonts w:ascii="Consolas" w:eastAsia="Times New Roman" w:hAnsi="Consolas" w:cs="Times New Roman"/>
+          <w:color w:val="D4D4D4"/>
+          <w:sz w:val="21"/>
+          <w:szCs w:val="21"/>
+        </w:rPr>
+        <w:t xml:space="preserve"> </w:t>
+      </w:r>
+      <w:proofErr w:type="spellStart"/>
+      <w:r>
+        <w:rPr>
+          <w:rFonts w:ascii="Consolas" w:eastAsia="Times New Roman" w:hAnsi="Consolas" w:cs="Times New Roman"/>
+          <w:color w:val="D4D4D4"/>
+          <w:sz w:val="21"/>
+          <w:szCs w:val="21"/>
+        </w:rPr>
+        <w:t>arg</w:t>
+      </w:r>
+      <w:proofErr w:type="spellEnd"/>
+      <w:r>
+        <w:rPr>
+          <w:rFonts w:ascii="Consolas" w:eastAsia="Times New Roman" w:hAnsi="Consolas" w:cs="Times New Roman"/>
+          <w:color w:val="D4D4D4"/>
+          <w:sz w:val="21"/>
+          <w:szCs w:val="21"/>
+        </w:rPr>
+        <w:t xml:space="preserve"> );</w:t>
+      </w:r>
+    </w:p>
+    <w:p>
+      <w:pPr>
+        <w:shd w:val="clear" w:color="auto" w:fill="1E1E1E"/>
+        <w:spacing w:after="0" w:line="285" w:lineRule="atLeast"/>
+        <w:rPr>
+          <w:rFonts w:ascii="Consolas" w:eastAsia="Times New Roman" w:hAnsi="Consolas" w:cs="Times New Roman"/>
+          <w:color w:val="D4D4D4"/>
+          <w:sz w:val="21"/>
+          <w:szCs w:val="21"/>
+        </w:rPr>
+      </w:pPr>
+      <w:r>
+        <w:rPr>
+          <w:rFonts w:ascii="Consolas" w:eastAsia="Times New Roman" w:hAnsi="Consolas" w:cs="Times New Roman"/>
+          <w:color w:val="569CD6"/>
+          <w:sz w:val="21"/>
+          <w:szCs w:val="21"/>
+        </w:rPr>
+        <w:t>long</w:t>
+      </w:r>
+      <w:r>
+        <w:rPr>
+          <w:rFonts w:ascii="Consolas" w:eastAsia="Times New Roman" w:hAnsi="Consolas" w:cs="Times New Roman"/>
+          <w:color w:val="D4D4D4"/>
+          <w:sz w:val="21"/>
+          <w:szCs w:val="21"/>
+        </w:rPr>
+        <w:t xml:space="preserve">      </w:t>
+      </w:r>
+      <w:proofErr w:type="spellStart"/>
+      <w:proofErr w:type="gramStart"/>
+      <w:r>
+        <w:rPr>
+          <w:rFonts w:ascii="Consolas" w:eastAsia="Times New Roman" w:hAnsi="Consolas" w:cs="Times New Roman"/>
+          <w:color w:val="DCDCAA"/>
+          <w:sz w:val="21"/>
+          <w:szCs w:val="21"/>
+        </w:rPr>
+        <w:t>lroundl</w:t>
+      </w:r>
+      <w:proofErr w:type="spellEnd"/>
+      <w:r>
+        <w:rPr>
+          <w:rFonts w:ascii="Consolas" w:eastAsia="Times New Roman" w:hAnsi="Consolas" w:cs="Times New Roman"/>
+          <w:color w:val="D4D4D4"/>
+          <w:sz w:val="21"/>
+          <w:szCs w:val="21"/>
+        </w:rPr>
+        <w:t xml:space="preserve">( </w:t>
+      </w:r>
+      <w:r>
+        <w:rPr>
+          <w:rFonts w:ascii="Consolas" w:eastAsia="Times New Roman" w:hAnsi="Consolas" w:cs="Times New Roman"/>
+          <w:color w:val="569CD6"/>
+          <w:sz w:val="21"/>
+          <w:szCs w:val="21"/>
+        </w:rPr>
+        <w:t>long</w:t>
+      </w:r>
+      <w:proofErr w:type="gramEnd"/>
+      <w:r>
+        <w:rPr>
+          <w:rFonts w:ascii="Consolas" w:eastAsia="Times New Roman" w:hAnsi="Consolas" w:cs="Times New Roman"/>
+          <w:color w:val="D4D4D4"/>
+          <w:sz w:val="21"/>
+          <w:szCs w:val="21"/>
+        </w:rPr>
+        <w:t xml:space="preserve"> </w:t>
+      </w:r>
+      <w:r>
+        <w:rPr>
+          <w:rFonts w:ascii="Consolas" w:eastAsia="Times New Roman" w:hAnsi="Consolas" w:cs="Times New Roman"/>
+          <w:color w:val="569CD6"/>
+          <w:sz w:val="21"/>
+          <w:szCs w:val="21"/>
+        </w:rPr>
+        <w:t>double</w:t>
+      </w:r>
+      <w:r>
+        <w:rPr>
+          <w:rFonts w:ascii="Consolas" w:eastAsia="Times New Roman" w:hAnsi="Consolas" w:cs="Times New Roman"/>
+          <w:color w:val="D4D4D4"/>
+          <w:sz w:val="21"/>
+          <w:szCs w:val="21"/>
+        </w:rPr>
+        <w:t xml:space="preserve"> </w:t>
+      </w:r>
+      <w:proofErr w:type="spellStart"/>
+      <w:r>
+        <w:rPr>
+          <w:rFonts w:ascii="Consolas" w:eastAsia="Times New Roman" w:hAnsi="Consolas" w:cs="Times New Roman"/>
+          <w:color w:val="D4D4D4"/>
+          <w:sz w:val="21"/>
+          <w:szCs w:val="21"/>
+        </w:rPr>
+        <w:t>arg</w:t>
+      </w:r>
+      <w:proofErr w:type="spellEnd"/>
+      <w:r>
+        <w:rPr>
+          <w:rFonts w:ascii="Consolas" w:eastAsia="Times New Roman" w:hAnsi="Consolas" w:cs="Times New Roman"/>
+          <w:color w:val="D4D4D4"/>
+          <w:sz w:val="21"/>
+          <w:szCs w:val="21"/>
+        </w:rPr>
+        <w:t xml:space="preserve"> );</w:t>
+      </w:r>
+    </w:p>
+    <w:p>
+      <w:pPr>
         <w:bidi/>
         <w:jc w:val="both"/>
         <w:rPr>
@@ -747,26 +1026,11 @@
       </w:pPr>
       <w:r>
         <w:rPr>
-          <w:rtl/>
-          <w:lang w:bidi="fa-IR"/>
-        </w:rPr>
-        <w:tab/>
-      </w:r>
-      <w:r>
-        <w:rPr>
-          <w:rFonts w:hint="cs"/>
-          <w:rtl/>
-          <w:lang w:bidi="fa-IR"/>
-        </w:rPr>
-        <w:t xml:space="preserve">۱. </w:t>
-      </w:r>
-      <w:r>
-        <w:rPr>
-          <w:rFonts w:hint="cs"/>
-          <w:rtl/>
-          <w:lang w:bidi="fa-IR"/>
-        </w:rPr>
-        <w:t>ایمان بررسی می‌کند که اگر در هر سطر و هر ستون حداقل یک خانه‌ی رنگ شده وجود داشته باشد دست از کار می‌کشد.</w:t>
+          <w:rFonts w:hint="cs"/>
+          <w:rtl/>
+          <w:lang w:bidi="fa-IR"/>
+        </w:rPr>
+        <w:t>حال مقدار زیر را با دو روشی که برای پیاده‌سازی داشته‌اید مقایسه کنید:</w:t>
       </w:r>
     </w:p>
     <w:p>
@@ -774,66 +1038,164 @@
         <w:bidi/>
         <w:jc w:val="both"/>
         <w:rPr>
-          <w:rtl/>
-          <w:lang w:bidi="fa-IR"/>
-        </w:rPr>
-      </w:pPr>
-      <w:r>
-        <w:rPr>
-          <w:rtl/>
-          <w:lang w:bidi="fa-IR"/>
-        </w:rPr>
-        <w:tab/>
-      </w:r>
-      <w:r>
-        <w:rPr>
-          <w:rFonts w:hint="cs"/>
-          <w:rtl/>
-          <w:lang w:bidi="fa-IR"/>
-        </w:rPr>
-        <w:t xml:space="preserve">۲. ایمان </w:t>
-      </w:r>
-      <w:r>
-        <w:rPr>
-          <w:rFonts w:hint="cs"/>
-          <w:rtl/>
-          <w:lang w:bidi="fa-IR"/>
-        </w:rPr>
-        <w:t>در هر سطر یک عدد تصادفی بین ۱ و ۲ تولید کرده و آن خانه را در صورتی که رنگ نشده باشد رنگ می‌کند.</w:t>
+          <w:lang w:bidi="fa-IR"/>
+        </w:rPr>
+      </w:pPr>
+      <w:r>
+        <w:rPr>
+          <w:rFonts w:hint="cs"/>
+          <w:rtl/>
+          <w:lang w:bidi="fa-IR"/>
+        </w:rPr>
+        <w:t>کدام یک از این روش‌ها پاسخ درستی می‌دهند</w:t>
+      </w:r>
+      <w:r>
+        <w:rPr>
+          <w:rFonts w:hint="cs"/>
+          <w:rtl/>
+          <w:lang w:bidi="fa-IR"/>
+        </w:rPr>
+        <w:t>؟</w:t>
+      </w:r>
+      <w:r>
+        <w:rPr>
+          <w:rFonts w:hint="cs"/>
+          <w:rtl/>
+          <w:lang w:bidi="fa-IR"/>
+        </w:rPr>
+        <w:t xml:space="preserve"> دلیل آن چیست؟</w:t>
       </w:r>
     </w:p>
     <w:p>
       <w:pPr>
+        <w:shd w:val="clear" w:color="auto" w:fill="1E1E1E"/>
+        <w:spacing w:after="0" w:line="285" w:lineRule="atLeast"/>
+        <w:rPr>
+          <w:rFonts w:ascii="Consolas" w:eastAsia="Times New Roman" w:hAnsi="Consolas" w:cs="Times New Roman"/>
+          <w:color w:val="D4D4D4"/>
+          <w:sz w:val="21"/>
+          <w:szCs w:val="21"/>
+        </w:rPr>
+      </w:pPr>
+      <w:r>
+        <w:rPr>
+          <w:rFonts w:ascii="Consolas" w:eastAsia="Times New Roman" w:hAnsi="Consolas" w:cs="Times New Roman"/>
+          <w:color w:val="569CD6"/>
+          <w:sz w:val="21"/>
+          <w:szCs w:val="21"/>
+        </w:rPr>
+        <w:t>double</w:t>
+      </w:r>
+      <w:r>
+        <w:rPr>
+          <w:rFonts w:ascii="Consolas" w:eastAsia="Times New Roman" w:hAnsi="Consolas" w:cs="Times New Roman"/>
+          <w:color w:val="D4D4D4"/>
+          <w:sz w:val="21"/>
+          <w:szCs w:val="21"/>
+        </w:rPr>
+        <w:t xml:space="preserve"> d = </w:t>
+      </w:r>
+      <w:proofErr w:type="gramStart"/>
+      <w:r>
+        <w:rPr>
+          <w:rFonts w:ascii="Consolas" w:eastAsia="Times New Roman" w:hAnsi="Consolas" w:cs="Times New Roman"/>
+          <w:color w:val="DCDCAA"/>
+          <w:sz w:val="21"/>
+          <w:szCs w:val="21"/>
+        </w:rPr>
+        <w:t>pow</w:t>
+      </w:r>
+      <w:r>
+        <w:rPr>
+          <w:rFonts w:ascii="Consolas" w:eastAsia="Times New Roman" w:hAnsi="Consolas" w:cs="Times New Roman"/>
+          <w:color w:val="D4D4D4"/>
+          <w:sz w:val="21"/>
+          <w:szCs w:val="21"/>
+        </w:rPr>
+        <w:t>(</w:t>
+      </w:r>
+      <w:proofErr w:type="gramEnd"/>
+      <w:r>
+        <w:rPr>
+          <w:rFonts w:ascii="Consolas" w:eastAsia="Times New Roman" w:hAnsi="Consolas" w:cs="Times New Roman"/>
+          <w:color w:val="DCDCAA"/>
+          <w:sz w:val="21"/>
+          <w:szCs w:val="21"/>
+        </w:rPr>
+        <w:t>pow</w:t>
+      </w:r>
+      <w:r>
+        <w:rPr>
+          <w:rFonts w:ascii="Consolas" w:eastAsia="Times New Roman" w:hAnsi="Consolas" w:cs="Times New Roman"/>
+          <w:color w:val="D4D4D4"/>
+          <w:sz w:val="21"/>
+          <w:szCs w:val="21"/>
+        </w:rPr>
+        <w:t>(</w:t>
+      </w:r>
+      <w:r>
+        <w:rPr>
+          <w:rFonts w:ascii="Consolas" w:eastAsia="Times New Roman" w:hAnsi="Consolas" w:cs="Times New Roman"/>
+          <w:color w:val="B5CEA8"/>
+          <w:sz w:val="21"/>
+          <w:szCs w:val="21"/>
+        </w:rPr>
+        <w:t>3.0</w:t>
+      </w:r>
+      <w:r>
+        <w:rPr>
+          <w:rFonts w:ascii="Consolas" w:eastAsia="Times New Roman" w:hAnsi="Consolas" w:cs="Times New Roman"/>
+          <w:color w:val="D4D4D4"/>
+          <w:sz w:val="21"/>
+          <w:szCs w:val="21"/>
+        </w:rPr>
+        <w:t xml:space="preserve">, </w:t>
+      </w:r>
+      <w:r>
+        <w:rPr>
+          <w:rFonts w:ascii="Consolas" w:eastAsia="Times New Roman" w:hAnsi="Consolas" w:cs="Times New Roman"/>
+          <w:color w:val="B5CEA8"/>
+          <w:sz w:val="21"/>
+          <w:szCs w:val="21"/>
+        </w:rPr>
+        <w:t>0.05</w:t>
+      </w:r>
+      <w:r>
+        <w:rPr>
+          <w:rFonts w:ascii="Consolas" w:eastAsia="Times New Roman" w:hAnsi="Consolas" w:cs="Times New Roman"/>
+          <w:color w:val="D4D4D4"/>
+          <w:sz w:val="21"/>
+          <w:szCs w:val="21"/>
+        </w:rPr>
+        <w:t xml:space="preserve">), </w:t>
+      </w:r>
+      <w:r>
+        <w:rPr>
+          <w:rFonts w:ascii="Consolas" w:eastAsia="Times New Roman" w:hAnsi="Consolas" w:cs="Times New Roman"/>
+          <w:color w:val="B5CEA8"/>
+          <w:sz w:val="21"/>
+          <w:szCs w:val="21"/>
+        </w:rPr>
+        <w:t>20.0</w:t>
+      </w:r>
+      <w:r>
+        <w:rPr>
+          <w:rFonts w:ascii="Consolas" w:eastAsia="Times New Roman" w:hAnsi="Consolas" w:cs="Times New Roman"/>
+          <w:color w:val="D4D4D4"/>
+          <w:sz w:val="21"/>
+          <w:szCs w:val="21"/>
+        </w:rPr>
+        <w:t>);</w:t>
+      </w:r>
+    </w:p>
+    <w:p>
+      <w:pPr>
         <w:bidi/>
         <w:jc w:val="both"/>
         <w:rPr>
-          <w:rtl/>
-          <w:lang w:bidi="fa-IR"/>
-        </w:rPr>
-      </w:pPr>
-      <w:r>
-        <w:rPr>
-          <w:rtl/>
-          <w:lang w:bidi="fa-IR"/>
-        </w:rPr>
-        <w:tab/>
-      </w:r>
-      <w:r>
-        <w:rPr>
-          <w:rFonts w:hint="cs"/>
-          <w:rtl/>
-          <w:lang w:bidi="fa-IR"/>
-        </w:rPr>
-        <w:t xml:space="preserve">۳. ایمان یک دقیقه استراحت کرده و </w:t>
-      </w:r>
-      <w:r>
-        <w:rPr>
-          <w:rFonts w:hint="cs"/>
-          <w:rtl/>
-          <w:lang w:bidi="fa-IR"/>
-        </w:rPr>
-        <w:t>دوباره ادامه می‌دهد.</w:t>
-      </w:r>
+          <w:lang w:bidi="fa-IR"/>
+        </w:rPr>
+      </w:pPr>
     </w:p>
     <w:p>
       <w:pPr>
@@ -850,55 +1212,443 @@
           <w:rtl/>
           <w:lang w:bidi="fa-IR"/>
         </w:rPr>
-        <w:t>برنامه‌ی شما در ورودی یک جدول ۲ در ۲ با ساختار زیر دریافت می‌کند که مشخص می‌کند چه خانه‌ای از دیوار ایمان رنگ شده‌اند.</w:t>
+        <w:t>این معادله در نهایت عدد ۳ را که یک عدد صحیح می‌باشد حاصل می‌کند:</w:t>
       </w:r>
     </w:p>
     <w:p>
       <w:pPr>
-        <w:rPr>
-          <w:color w:val="00B0F0"/>
-          <w:lang w:bidi="fa-IR"/>
-        </w:rPr>
-      </w:pPr>
-      <w:r>
-        <w:rPr>
-          <w:color w:val="00B0F0"/>
-          <w:lang w:bidi="fa-IR"/>
-        </w:rPr>
-        <w:t>&lt;x11&gt; &lt;x12&gt;</w:t>
-      </w:r>
+        <w:jc w:val="both"/>
+        <w:rPr>
+          <w:rFonts w:asciiTheme="majorBidi" w:hAnsiTheme="majorBidi" w:cstheme="majorBidi"/>
+          <w:lang w:bidi="fa-IR"/>
+        </w:rPr>
+      </w:pPr>
+      <m:oMathPara>
+        <m:oMath>
+          <m:sSup>
+            <m:sSupPr>
+              <m:ctrlPr>
+                <w:rPr>
+                  <w:rFonts w:ascii="Cambria Math" w:hAnsi="Cambria Math" w:cstheme="majorBidi"/>
+                  <w:i/>
+                  <w:lang w:bidi="fa-IR"/>
+                </w:rPr>
+              </m:ctrlPr>
+            </m:sSupPr>
+            <m:e>
+              <m:d>
+                <m:dPr>
+                  <m:ctrlPr>
+                    <w:rPr>
+                      <w:rFonts w:ascii="Cambria Math" w:hAnsi="Cambria Math" w:cstheme="majorBidi"/>
+                      <w:i/>
+                      <w:lang w:bidi="fa-IR"/>
+                    </w:rPr>
+                  </m:ctrlPr>
+                </m:dPr>
+                <m:e>
+                  <m:sSup>
+                    <m:sSupPr>
+                      <m:ctrlPr>
+                        <w:rPr>
+                          <w:rFonts w:ascii="Cambria Math" w:hAnsi="Cambria Math" w:cstheme="majorBidi"/>
+                          <w:i/>
+                          <w:lang w:bidi="fa-IR"/>
+                        </w:rPr>
+                      </m:ctrlPr>
+                    </m:sSupPr>
+                    <m:e>
+                      <m:r>
+                        <w:rPr>
+                          <w:rFonts w:ascii="Cambria Math" w:hAnsi="Cambria Math" w:cstheme="majorBidi"/>
+                          <w:lang w:bidi="fa-IR"/>
+                        </w:rPr>
+                        <m:t>3</m:t>
+                      </m:r>
+                    </m:e>
+                    <m:sup>
+                      <m:f>
+                        <m:fPr>
+                          <m:ctrlPr>
+                            <w:rPr>
+                              <w:rFonts w:ascii="Cambria Math" w:hAnsi="Cambria Math" w:cstheme="majorBidi"/>
+                              <w:i/>
+                              <w:lang w:bidi="fa-IR"/>
+                            </w:rPr>
+                          </m:ctrlPr>
+                        </m:fPr>
+                        <m:num>
+                          <m:r>
+                            <w:rPr>
+                              <w:rFonts w:ascii="Cambria Math" w:hAnsi="Cambria Math" w:cstheme="majorBidi"/>
+                              <w:lang w:bidi="fa-IR"/>
+                            </w:rPr>
+                            <m:t>1</m:t>
+                          </m:r>
+                        </m:num>
+                        <m:den>
+                          <m:r>
+                            <w:rPr>
+                              <w:rFonts w:ascii="Cambria Math" w:hAnsi="Cambria Math" w:cstheme="majorBidi"/>
+                              <w:lang w:bidi="fa-IR"/>
+                            </w:rPr>
+                            <m:t>20</m:t>
+                          </m:r>
+                        </m:den>
+                      </m:f>
+                    </m:sup>
+                  </m:sSup>
+                </m:e>
+              </m:d>
+            </m:e>
+            <m:sup>
+              <m:r>
+                <w:rPr>
+                  <w:rFonts w:ascii="Cambria Math" w:hAnsi="Cambria Math" w:cstheme="majorBidi"/>
+                  <w:lang w:bidi="fa-IR"/>
+                </w:rPr>
+                <m:t>20</m:t>
+              </m:r>
+            </m:sup>
+          </m:sSup>
+          <m:r>
+            <w:rPr>
+              <w:rFonts w:ascii="Cambria Math" w:eastAsiaTheme="minorEastAsia" w:hAnsi="Cambria Math" w:cstheme="majorBidi"/>
+              <w:lang w:bidi="fa-IR"/>
+            </w:rPr>
+            <m:t>=3</m:t>
+          </m:r>
+        </m:oMath>
+      </m:oMathPara>
     </w:p>
     <w:p>
       <w:pPr>
-        <w:rPr>
-          <w:color w:val="00B0F0"/>
-          <w:lang w:bidi="fa-IR"/>
-        </w:rPr>
-      </w:pPr>
-      <w:r>
-        <w:rPr>
-          <w:color w:val="00B0F0"/>
-          <w:lang w:bidi="fa-IR"/>
-        </w:rPr>
-        <w:t>&lt;x21&gt; &lt;x22&gt;</w:t>
+        <w:bidi/>
+        <w:jc w:val="both"/>
+        <w:rPr>
+          <w:rtl/>
+          <w:lang w:bidi="fa-IR"/>
+        </w:rPr>
+      </w:pPr>
+      <w:r>
+        <w:rPr>
+          <w:rFonts w:hint="cs"/>
+          <w:rtl/>
+          <w:lang w:bidi="fa-IR"/>
+        </w:rPr>
+        <w:lastRenderedPageBreak/>
+        <w:t>در نهایت همانطور که در کلاس هم بیان شده است بهترین روش برای استفاده از اعداد حقیقی در نظر گرفتن یک بازه‌ی خطا برای آن می‌باشد. بنابراین در نهایت شرط شما برای مقایسه به صورت زیر خواهد بود:</w:t>
       </w:r>
     </w:p>
     <w:p>
       <w:pPr>
+        <w:shd w:val="clear" w:color="auto" w:fill="1E1E1E"/>
+        <w:spacing w:after="0" w:line="285" w:lineRule="atLeast"/>
+        <w:rPr>
+          <w:rFonts w:ascii="Consolas" w:eastAsia="Times New Roman" w:hAnsi="Consolas" w:cs="Times New Roman"/>
+          <w:color w:val="D4D4D4"/>
+          <w:sz w:val="21"/>
+          <w:szCs w:val="21"/>
+        </w:rPr>
+      </w:pPr>
+      <w:r>
+        <w:rPr>
+          <w:rFonts w:ascii="Consolas" w:eastAsia="Times New Roman" w:hAnsi="Consolas" w:cs="Times New Roman"/>
+          <w:color w:val="D4D4D4"/>
+          <w:sz w:val="21"/>
+          <w:szCs w:val="21"/>
+        </w:rPr>
+        <w:t xml:space="preserve">  </w:t>
+      </w:r>
+      <w:r>
+        <w:rPr>
+          <w:rFonts w:ascii="Consolas" w:eastAsia="Times New Roman" w:hAnsi="Consolas" w:cs="Times New Roman"/>
+          <w:color w:val="DCDCAA"/>
+          <w:sz w:val="21"/>
+          <w:szCs w:val="21"/>
+        </w:rPr>
+        <w:t>fabs</w:t>
+      </w:r>
+      <w:r>
+        <w:rPr>
+          <w:rFonts w:ascii="Consolas" w:eastAsia="Times New Roman" w:hAnsi="Consolas" w:cs="Times New Roman"/>
+          <w:color w:val="D4D4D4"/>
+          <w:sz w:val="21"/>
+          <w:szCs w:val="21"/>
+        </w:rPr>
+        <w:t>(</w:t>
+      </w:r>
+      <w:proofErr w:type="spellStart"/>
+      <w:r>
+        <w:rPr>
+          <w:rFonts w:ascii="Consolas" w:eastAsia="Times New Roman" w:hAnsi="Consolas" w:cs="Times New Roman"/>
+          <w:color w:val="DCDCAA"/>
+          <w:sz w:val="21"/>
+          <w:szCs w:val="21"/>
+        </w:rPr>
+        <w:t>lround</w:t>
+      </w:r>
+      <w:proofErr w:type="spellEnd"/>
+      <w:r>
+        <w:rPr>
+          <w:rFonts w:ascii="Consolas" w:eastAsia="Times New Roman" w:hAnsi="Consolas" w:cs="Times New Roman"/>
+          <w:color w:val="D4D4D4"/>
+          <w:sz w:val="21"/>
+          <w:szCs w:val="21"/>
+        </w:rPr>
+        <w:t xml:space="preserve">(d) - d) &lt;= </w:t>
+      </w:r>
+      <w:r>
+        <w:rPr>
+          <w:rFonts w:ascii="Consolas" w:eastAsia="Times New Roman" w:hAnsi="Consolas" w:cs="Times New Roman"/>
+          <w:color w:val="B5CEA8"/>
+          <w:sz w:val="21"/>
+          <w:szCs w:val="21"/>
+        </w:rPr>
+        <w:t>0.000001</w:t>
+      </w:r>
+    </w:p>
+    <w:p>
+      <w:pPr>
         <w:bidi/>
         <w:jc w:val="both"/>
         <w:rPr>
-          <w:rtl/>
-          <w:lang w:bidi="fa-IR"/>
-        </w:rPr>
-      </w:pPr>
-      <w:r>
-        <w:rPr>
-          <w:rFonts w:hint="cs"/>
-          <w:rtl/>
-          <w:lang w:bidi="fa-IR"/>
-        </w:rPr>
-        <w:lastRenderedPageBreak/>
+          <w:rFonts w:hint="cs"/>
+          <w:rtl/>
+          <w:lang w:bidi="fa-IR"/>
+        </w:rPr>
+      </w:pPr>
+      <w:bookmarkStart w:id="0" w:name="_GoBack"/>
+      <w:bookmarkEnd w:id="0"/>
+    </w:p>
+    <w:p>
+      <w:pPr>
+        <w:bidi/>
+        <w:jc w:val="both"/>
+        <w:rPr>
+          <w:rtl/>
+          <w:lang w:bidi="fa-IR"/>
+        </w:rPr>
+      </w:pPr>
+      <w:r>
+        <w:rPr>
+          <w:rFonts w:hint="cs"/>
+          <w:rtl/>
+          <w:lang w:bidi="fa-IR"/>
+        </w:rPr>
+        <w:t xml:space="preserve">۲. </w:t>
+      </w:r>
+      <w:r>
+        <w:rPr>
+          <w:rFonts w:hint="cs"/>
+          <w:rtl/>
+          <w:lang w:bidi="fa-IR"/>
+        </w:rPr>
+        <w:t>ایمان می‌خواهد یکی از دیوارهای اتاق خود را رنگ کند، دیوار اتاق ایمان به صورت یک شبکه‌ی ۲ در ۲ می‌باشد.</w:t>
+      </w:r>
+      <w:r>
+        <w:rPr>
+          <w:rFonts w:hint="cs"/>
+          <w:rtl/>
+          <w:lang w:bidi="fa-IR"/>
+        </w:rPr>
+        <w:t xml:space="preserve"> ایمان برای رنگ کردن این شبکه از الگوریتم زیر استفاده می‌کند:</w:t>
+      </w:r>
+    </w:p>
+    <w:p>
+      <w:pPr>
+        <w:bidi/>
+        <w:jc w:val="both"/>
+        <w:rPr>
+          <w:rtl/>
+          <w:lang w:bidi="fa-IR"/>
+        </w:rPr>
+      </w:pPr>
+      <w:r>
+        <w:rPr>
+          <w:rtl/>
+          <w:lang w:bidi="fa-IR"/>
+        </w:rPr>
+        <w:tab/>
+      </w:r>
+      <w:r>
+        <w:rPr>
+          <w:rFonts w:hint="cs"/>
+          <w:rtl/>
+          <w:lang w:bidi="fa-IR"/>
+        </w:rPr>
+        <w:t xml:space="preserve">۱. </w:t>
+      </w:r>
+      <w:r>
+        <w:rPr>
+          <w:rFonts w:hint="cs"/>
+          <w:rtl/>
+          <w:lang w:bidi="fa-IR"/>
+        </w:rPr>
+        <w:t>ایمان بررسی می‌کند که اگر در هر سطر و هر ستون حداقل یک خانه‌ی رنگ شده وجود داشته باشد دست از کار می‌کشد.</w:t>
+      </w:r>
+    </w:p>
+    <w:p>
+      <w:pPr>
+        <w:bidi/>
+        <w:jc w:val="both"/>
+        <w:rPr>
+          <w:rtl/>
+          <w:lang w:bidi="fa-IR"/>
+        </w:rPr>
+      </w:pPr>
+      <w:r>
+        <w:rPr>
+          <w:rtl/>
+          <w:lang w:bidi="fa-IR"/>
+        </w:rPr>
+        <w:tab/>
+      </w:r>
+      <w:r>
+        <w:rPr>
+          <w:rFonts w:hint="cs"/>
+          <w:rtl/>
+          <w:lang w:bidi="fa-IR"/>
+        </w:rPr>
+        <w:t xml:space="preserve">۲. ایمان </w:t>
+      </w:r>
+      <w:r>
+        <w:rPr>
+          <w:rFonts w:hint="cs"/>
+          <w:rtl/>
+          <w:lang w:bidi="fa-IR"/>
+        </w:rPr>
+        <w:t xml:space="preserve">یک عدد تصادفی بین ۱ </w:t>
+      </w:r>
+      <w:r>
+        <w:rPr>
+          <w:rFonts w:hint="cs"/>
+          <w:rtl/>
+          <w:lang w:bidi="fa-IR"/>
+        </w:rPr>
+        <w:t>تا</w:t>
+      </w:r>
+      <w:r>
+        <w:rPr>
+          <w:rFonts w:hint="cs"/>
+          <w:rtl/>
+          <w:lang w:bidi="fa-IR"/>
+        </w:rPr>
+        <w:t xml:space="preserve"> </w:t>
+      </w:r>
+      <w:r>
+        <w:rPr>
+          <w:rFonts w:hint="cs"/>
+          <w:rtl/>
+          <w:lang w:bidi="fa-IR"/>
+        </w:rPr>
+        <w:t>۴</w:t>
+      </w:r>
+      <w:r>
+        <w:rPr>
+          <w:rFonts w:hint="cs"/>
+          <w:rtl/>
+          <w:lang w:bidi="fa-IR"/>
+        </w:rPr>
+        <w:t xml:space="preserve"> تولید کرده و آن خانه را در صورتی که رنگ نشده باشد رنگ می‌کند.</w:t>
+      </w:r>
+    </w:p>
+    <w:p>
+      <w:pPr>
+        <w:bidi/>
+        <w:jc w:val="both"/>
+        <w:rPr>
+          <w:rtl/>
+          <w:lang w:bidi="fa-IR"/>
+        </w:rPr>
+      </w:pPr>
+      <w:r>
+        <w:rPr>
+          <w:rtl/>
+          <w:lang w:bidi="fa-IR"/>
+        </w:rPr>
+        <w:tab/>
+      </w:r>
+      <w:r>
+        <w:rPr>
+          <w:rFonts w:hint="cs"/>
+          <w:rtl/>
+          <w:lang w:bidi="fa-IR"/>
+        </w:rPr>
+        <w:t xml:space="preserve">۳. ایمان یک دقیقه استراحت کرده و </w:t>
+      </w:r>
+      <w:r>
+        <w:rPr>
+          <w:rFonts w:hint="cs"/>
+          <w:rtl/>
+          <w:lang w:bidi="fa-IR"/>
+        </w:rPr>
+        <w:t>دوباره ادامه می‌دهد.</w:t>
+      </w:r>
+    </w:p>
+    <w:p>
+      <w:pPr>
+        <w:bidi/>
+        <w:jc w:val="both"/>
+        <w:rPr>
+          <w:rtl/>
+          <w:lang w:bidi="fa-IR"/>
+        </w:rPr>
+      </w:pPr>
+      <w:r>
+        <w:rPr>
+          <w:rFonts w:hint="cs"/>
+          <w:rtl/>
+          <w:lang w:bidi="fa-IR"/>
+        </w:rPr>
+        <w:t>برنامه‌ی شما در ورودی یک جدول ۲ در ۲ با ساختار زیر دریافت می‌کند که مشخص می‌کند چه خانه‌ای از دیوار ایمان رنگ شده‌اند.</w:t>
+      </w:r>
+    </w:p>
+    <w:p>
+      <w:pPr>
+        <w:rPr>
+          <w:color w:val="00B0F0"/>
+          <w:lang w:bidi="fa-IR"/>
+        </w:rPr>
+      </w:pPr>
+      <w:r>
+        <w:rPr>
+          <w:color w:val="00B0F0"/>
+          <w:lang w:bidi="fa-IR"/>
+        </w:rPr>
+        <w:t>&lt;x11&gt; &lt;x12&gt;</w:t>
+      </w:r>
+    </w:p>
+    <w:p>
+      <w:pPr>
+        <w:rPr>
+          <w:color w:val="00B0F0"/>
+          <w:lang w:bidi="fa-IR"/>
+        </w:rPr>
+      </w:pPr>
+      <w:r>
+        <w:rPr>
+          <w:color w:val="00B0F0"/>
+          <w:lang w:bidi="fa-IR"/>
+        </w:rPr>
+        <w:t>&lt;x21&gt; &lt;x22&gt;</w:t>
+      </w:r>
+    </w:p>
+    <w:p>
+      <w:pPr>
+        <w:bidi/>
+        <w:jc w:val="both"/>
+        <w:rPr>
+          <w:rtl/>
+          <w:lang w:bidi="fa-IR"/>
+        </w:rPr>
+      </w:pPr>
+      <w:r>
+        <w:rPr>
+          <w:rFonts w:hint="cs"/>
+          <w:rtl/>
+          <w:lang w:bidi="fa-IR"/>
+        </w:rPr>
         <w:t>در ادامه شما می‌بایست الگوریتم ایمان را شبیه‌سازی کرده و مدت زمانی که انجام کار ایمان طول کشیده است را چاپ کنید. (دقت کنید که تنها کافی است یکبار این روند را شبیه‌سازی در برنامه‌ی خود انجام دهید.)</w:t>
       </w:r>
     </w:p>
@@ -1162,6 +1912,14 @@
         </w:rPr>
         <w:t xml:space="preserve"> برنده‌ی بازی را چاپ کند.</w:t>
       </w:r>
+      <w:r>
+        <w:rPr>
+          <w:rFonts w:hint="cs"/>
+          <w:rtl/>
+          <w:lang w:bidi="fa-IR"/>
+        </w:rPr>
+        <w:t xml:space="preserve"> فرض کنید پرهام و سپهر بهترین بازی‌های خود را انجام می‌دهند.</w:t>
+      </w:r>
     </w:p>
     <w:p>
       <w:pPr>
@@ -1220,14 +1978,6 @@
           <w:lang w:bidi="fa-IR"/>
         </w:rPr>
       </w:pPr>
-      <w:r>
-        <w:rPr>
-          <w:rFonts w:hint="cs"/>
-          <w:rtl/>
-          <w:lang w:bidi="fa-IR"/>
-        </w:rPr>
-        <w:t>۴. پرهام و سپهر، در کلاس بازی زیر را نیز (!) انجام می‌دهند:</w:t>
-      </w:r>
     </w:p>
     <w:p>
       <w:pPr>
@@ -1244,229 +1994,8 @@
           <w:rtl/>
           <w:lang w:bidi="fa-IR"/>
         </w:rPr>
-        <w:t>فرض کنید</w:t>
-      </w:r>
-      <w:r>
-        <w:rPr>
-          <w:rFonts w:hint="cs"/>
-          <w:rtl/>
-          <w:lang w:bidi="fa-IR"/>
-        </w:rPr>
-        <w:t xml:space="preserve"> یک عدد</w:t>
-      </w:r>
-      <w:r>
-        <w:rPr>
-          <w:rFonts w:hint="cs"/>
-          <w:rtl/>
-          <w:lang w:bidi="fa-IR"/>
-        </w:rPr>
-        <w:t xml:space="preserve"> صحیح </w:t>
-      </w:r>
-      <w:r>
-        <w:rPr>
-          <w:lang w:bidi="fa-IR"/>
-        </w:rPr>
-        <w:t>n</w:t>
-      </w:r>
-      <w:r>
-        <w:rPr>
-          <w:rFonts w:hint="cs"/>
-          <w:rtl/>
-          <w:lang w:bidi="fa-IR"/>
-        </w:rPr>
-        <w:t xml:space="preserve"> </w:t>
-      </w:r>
-      <w:r>
-        <w:rPr>
-          <w:rFonts w:hint="cs"/>
-          <w:rtl/>
-          <w:lang w:bidi="fa-IR"/>
-        </w:rPr>
-        <w:t xml:space="preserve">انتخاب </w:t>
-      </w:r>
-      <w:r>
-        <w:rPr>
-          <w:rFonts w:hint="cs"/>
-          <w:rtl/>
-          <w:lang w:bidi="fa-IR"/>
-        </w:rPr>
-        <w:t>انتخاب شده است.</w:t>
-      </w:r>
-      <w:r>
-        <w:rPr>
-          <w:rFonts w:hint="cs"/>
-          <w:rtl/>
-          <w:lang w:bidi="fa-IR"/>
-        </w:rPr>
-        <w:t xml:space="preserve"> در هر گام پرهام یک عدد صحیح زوج </w:t>
-      </w:r>
-      <w:r>
-        <w:rPr>
-          <w:lang w:bidi="fa-IR"/>
-        </w:rPr>
-        <w:t>a</w:t>
-      </w:r>
-      <w:r>
-        <w:rPr>
-          <w:rFonts w:hint="cs"/>
-          <w:rtl/>
-          <w:lang w:bidi="fa-IR"/>
-        </w:rPr>
-        <w:t xml:space="preserve"> </w:t>
-      </w:r>
-      <w:r>
-        <w:rPr>
-          <w:rFonts w:hint="cs"/>
-          <w:rtl/>
-          <w:lang w:bidi="fa-IR"/>
-        </w:rPr>
-        <w:t xml:space="preserve">بین ۱ و </w:t>
-      </w:r>
-      <w:r>
-        <w:rPr>
-          <w:lang w:bidi="fa-IR"/>
-        </w:rPr>
-        <w:t>n</w:t>
-      </w:r>
-      <w:r>
-        <w:rPr>
-          <w:rFonts w:hint="cs"/>
-          <w:rtl/>
-          <w:lang w:bidi="fa-IR"/>
-        </w:rPr>
-        <w:t xml:space="preserve"> (شامل ۱ و </w:t>
-      </w:r>
-      <w:r>
-        <w:rPr>
-          <w:lang w:bidi="fa-IR"/>
-        </w:rPr>
-        <w:t>n</w:t>
-      </w:r>
-      <w:r>
-        <w:rPr>
-          <w:rFonts w:hint="cs"/>
-          <w:rtl/>
-          <w:lang w:bidi="fa-IR"/>
-        </w:rPr>
-        <w:t>)</w:t>
-      </w:r>
-      <w:r>
-        <w:rPr>
-          <w:rFonts w:hint="cs"/>
-          <w:rtl/>
-          <w:lang w:bidi="fa-IR"/>
-        </w:rPr>
-        <w:t xml:space="preserve"> </w:t>
-      </w:r>
-      <w:r>
-        <w:rPr>
-          <w:rFonts w:hint="cs"/>
-          <w:rtl/>
-          <w:lang w:bidi="fa-IR"/>
-        </w:rPr>
-        <w:t xml:space="preserve">و سپهر یک عدد صحیح فرد </w:t>
-      </w:r>
-      <w:r>
-        <w:rPr>
-          <w:lang w:bidi="fa-IR"/>
-        </w:rPr>
-        <w:t>b</w:t>
-      </w:r>
-      <w:r>
-        <w:rPr>
-          <w:rFonts w:hint="cs"/>
-          <w:rtl/>
-          <w:lang w:bidi="fa-IR"/>
-        </w:rPr>
-        <w:t xml:space="preserve"> بین ۱ و </w:t>
-      </w:r>
-      <w:r>
-        <w:rPr>
-          <w:lang w:bidi="fa-IR"/>
-        </w:rPr>
-        <w:t>n</w:t>
-      </w:r>
-      <w:r>
-        <w:rPr>
-          <w:rFonts w:hint="cs"/>
-          <w:rtl/>
-          <w:lang w:bidi="fa-IR"/>
-        </w:rPr>
-        <w:t xml:space="preserve"> </w:t>
-      </w:r>
-      <w:r>
-        <w:rPr>
-          <w:rFonts w:hint="cs"/>
-          <w:rtl/>
-          <w:lang w:bidi="fa-IR"/>
-        </w:rPr>
-        <w:t xml:space="preserve">(شامل ۱ و </w:t>
-      </w:r>
-      <w:r>
-        <w:rPr>
-          <w:lang w:bidi="fa-IR"/>
-        </w:rPr>
-        <w:t>n</w:t>
-      </w:r>
-      <w:r>
-        <w:rPr>
-          <w:rFonts w:hint="cs"/>
-          <w:rtl/>
-          <w:lang w:bidi="fa-IR"/>
-        </w:rPr>
-        <w:t xml:space="preserve">) </w:t>
-      </w:r>
-      <w:r>
-        <w:rPr>
-          <w:rFonts w:hint="cs"/>
-          <w:rtl/>
-          <w:lang w:bidi="fa-IR"/>
-        </w:rPr>
-        <w:t xml:space="preserve">را انتخاب کرده و از </w:t>
-      </w:r>
-      <w:r>
-        <w:rPr>
-          <w:lang w:bidi="fa-IR"/>
-        </w:rPr>
-        <w:t>n</w:t>
-      </w:r>
-      <w:r>
-        <w:rPr>
-          <w:rFonts w:hint="cs"/>
-          <w:rtl/>
-          <w:lang w:bidi="fa-IR"/>
-        </w:rPr>
-        <w:t xml:space="preserve"> کم کرده</w:t>
-      </w:r>
-      <w:r>
-        <w:rPr>
-          <w:rFonts w:hint="cs"/>
-          <w:rtl/>
-          <w:lang w:bidi="fa-IR"/>
-        </w:rPr>
-        <w:t xml:space="preserve"> (به شرطی که حاصل منفی نگردد.)</w:t>
-      </w:r>
-      <w:r>
-        <w:rPr>
-          <w:rFonts w:hint="cs"/>
-          <w:rtl/>
-          <w:lang w:bidi="fa-IR"/>
-        </w:rPr>
-        <w:t xml:space="preserve"> و مقدار </w:t>
-      </w:r>
-      <w:r>
-        <w:rPr>
-          <w:lang w:bidi="fa-IR"/>
-        </w:rPr>
-        <w:t>n</w:t>
-      </w:r>
-      <w:r>
-        <w:rPr>
-          <w:rFonts w:hint="cs"/>
-          <w:rtl/>
-          <w:lang w:bidi="fa-IR"/>
-        </w:rPr>
-        <w:t xml:space="preserve"> را به روزرسانی می‌کنند. بازنده کسی است که در نوبت خود نتواند عدد صحیحی را انتخاب کند.</w:t>
+        <w:lastRenderedPageBreak/>
+        <w:t>۴. پرهام و سپهر، در کلاس بازی زیر را نیز (!) انجام می‌دهند:</w:t>
       </w:r>
     </w:p>
     <w:p>
@@ -1484,21 +2013,247 @@
           <w:rtl/>
           <w:lang w:bidi="fa-IR"/>
         </w:rPr>
-        <w:t>برای درک بهتر مثال زیر را در نظر بگیرید:</w:t>
+        <w:t>فرض کنید</w:t>
+      </w:r>
+      <w:r>
+        <w:rPr>
+          <w:rFonts w:hint="cs"/>
+          <w:rtl/>
+          <w:lang w:bidi="fa-IR"/>
+        </w:rPr>
+        <w:t xml:space="preserve"> یک عدد</w:t>
+      </w:r>
+      <w:r>
+        <w:rPr>
+          <w:rFonts w:hint="cs"/>
+          <w:rtl/>
+          <w:lang w:bidi="fa-IR"/>
+        </w:rPr>
+        <w:t xml:space="preserve"> صحیح </w:t>
+      </w:r>
+      <w:r>
+        <w:rPr>
+          <w:lang w:bidi="fa-IR"/>
+        </w:rPr>
+        <w:t>n</w:t>
+      </w:r>
+      <w:r>
+        <w:rPr>
+          <w:rFonts w:hint="cs"/>
+          <w:rtl/>
+          <w:lang w:bidi="fa-IR"/>
+        </w:rPr>
+        <w:t xml:space="preserve"> </w:t>
+      </w:r>
+      <w:r>
+        <w:rPr>
+          <w:rFonts w:hint="cs"/>
+          <w:rtl/>
+          <w:lang w:bidi="fa-IR"/>
+        </w:rPr>
+        <w:t xml:space="preserve">انتخاب </w:t>
+      </w:r>
+      <w:r>
+        <w:rPr>
+          <w:rFonts w:hint="cs"/>
+          <w:rtl/>
+          <w:lang w:bidi="fa-IR"/>
+        </w:rPr>
+        <w:t>انتخاب شده است.</w:t>
+      </w:r>
+      <w:r>
+        <w:rPr>
+          <w:rFonts w:hint="cs"/>
+          <w:rtl/>
+          <w:lang w:bidi="fa-IR"/>
+        </w:rPr>
+        <w:t xml:space="preserve"> در هر گام پرهام یک عدد صحیح زوج </w:t>
+      </w:r>
+      <w:r>
+        <w:rPr>
+          <w:lang w:bidi="fa-IR"/>
+        </w:rPr>
+        <w:t>a</w:t>
+      </w:r>
+      <w:r>
+        <w:rPr>
+          <w:rFonts w:hint="cs"/>
+          <w:rtl/>
+          <w:lang w:bidi="fa-IR"/>
+        </w:rPr>
+        <w:t xml:space="preserve"> </w:t>
+      </w:r>
+      <w:r>
+        <w:rPr>
+          <w:rFonts w:hint="cs"/>
+          <w:rtl/>
+          <w:lang w:bidi="fa-IR"/>
+        </w:rPr>
+        <w:t xml:space="preserve">بین ۱ و </w:t>
+      </w:r>
+      <w:r>
+        <w:rPr>
+          <w:lang w:bidi="fa-IR"/>
+        </w:rPr>
+        <w:t>n</w:t>
+      </w:r>
+      <w:r>
+        <w:rPr>
+          <w:rFonts w:hint="cs"/>
+          <w:rtl/>
+          <w:lang w:bidi="fa-IR"/>
+        </w:rPr>
+        <w:t xml:space="preserve"> (شامل ۱ و </w:t>
+      </w:r>
+      <w:r>
+        <w:rPr>
+          <w:lang w:bidi="fa-IR"/>
+        </w:rPr>
+        <w:t>n</w:t>
+      </w:r>
+      <w:r>
+        <w:rPr>
+          <w:rFonts w:hint="cs"/>
+          <w:rtl/>
+          <w:lang w:bidi="fa-IR"/>
+        </w:rPr>
+        <w:t>)</w:t>
+      </w:r>
+      <w:r>
+        <w:rPr>
+          <w:rFonts w:hint="cs"/>
+          <w:rtl/>
+          <w:lang w:bidi="fa-IR"/>
+        </w:rPr>
+        <w:t xml:space="preserve"> </w:t>
+      </w:r>
+      <w:r>
+        <w:rPr>
+          <w:rFonts w:hint="cs"/>
+          <w:rtl/>
+          <w:lang w:bidi="fa-IR"/>
+        </w:rPr>
+        <w:t xml:space="preserve">و سپهر یک عدد صحیح فرد </w:t>
+      </w:r>
+      <w:r>
+        <w:rPr>
+          <w:lang w:bidi="fa-IR"/>
+        </w:rPr>
+        <w:t>b</w:t>
+      </w:r>
+      <w:r>
+        <w:rPr>
+          <w:rFonts w:hint="cs"/>
+          <w:rtl/>
+          <w:lang w:bidi="fa-IR"/>
+        </w:rPr>
+        <w:t xml:space="preserve"> بین ۱ و </w:t>
+      </w:r>
+      <w:r>
+        <w:rPr>
+          <w:lang w:bidi="fa-IR"/>
+        </w:rPr>
+        <w:t>n</w:t>
+      </w:r>
+      <w:r>
+        <w:rPr>
+          <w:rFonts w:hint="cs"/>
+          <w:rtl/>
+          <w:lang w:bidi="fa-IR"/>
+        </w:rPr>
+        <w:t xml:space="preserve"> </w:t>
+      </w:r>
+      <w:r>
+        <w:rPr>
+          <w:rFonts w:hint="cs"/>
+          <w:rtl/>
+          <w:lang w:bidi="fa-IR"/>
+        </w:rPr>
+        <w:t xml:space="preserve">(شامل ۱ و </w:t>
+      </w:r>
+      <w:r>
+        <w:rPr>
+          <w:lang w:bidi="fa-IR"/>
+        </w:rPr>
+        <w:t>n</w:t>
+      </w:r>
+      <w:r>
+        <w:rPr>
+          <w:rFonts w:hint="cs"/>
+          <w:rtl/>
+          <w:lang w:bidi="fa-IR"/>
+        </w:rPr>
+        <w:t xml:space="preserve">) </w:t>
+      </w:r>
+      <w:r>
+        <w:rPr>
+          <w:rFonts w:hint="cs"/>
+          <w:rtl/>
+          <w:lang w:bidi="fa-IR"/>
+        </w:rPr>
+        <w:t xml:space="preserve">را انتخاب کرده و از </w:t>
+      </w:r>
+      <w:r>
+        <w:rPr>
+          <w:lang w:bidi="fa-IR"/>
+        </w:rPr>
+        <w:t>n</w:t>
+      </w:r>
+      <w:r>
+        <w:rPr>
+          <w:rFonts w:hint="cs"/>
+          <w:rtl/>
+          <w:lang w:bidi="fa-IR"/>
+        </w:rPr>
+        <w:t xml:space="preserve"> کم کرده</w:t>
+      </w:r>
+      <w:r>
+        <w:rPr>
+          <w:rFonts w:hint="cs"/>
+          <w:rtl/>
+          <w:lang w:bidi="fa-IR"/>
+        </w:rPr>
+        <w:t xml:space="preserve"> (به شرطی که حاصل منفی نگردد.)</w:t>
+      </w:r>
+      <w:r>
+        <w:rPr>
+          <w:rFonts w:hint="cs"/>
+          <w:rtl/>
+          <w:lang w:bidi="fa-IR"/>
+        </w:rPr>
+        <w:t xml:space="preserve"> و مقدار </w:t>
+      </w:r>
+      <w:r>
+        <w:rPr>
+          <w:lang w:bidi="fa-IR"/>
+        </w:rPr>
+        <w:t>n</w:t>
+      </w:r>
+      <w:r>
+        <w:rPr>
+          <w:rFonts w:hint="cs"/>
+          <w:rtl/>
+          <w:lang w:bidi="fa-IR"/>
+        </w:rPr>
+        <w:t xml:space="preserve"> را به روزرسانی می‌کنند. بازنده کسی است که در نوبت خود نتواند عدد صحیحی را انتخاب کند.</w:t>
       </w:r>
     </w:p>
     <w:p>
       <w:pPr>
+        <w:bidi/>
         <w:jc w:val="both"/>
         <w:rPr>
-          <w:lang w:bidi="fa-IR"/>
-        </w:rPr>
-      </w:pPr>
-      <w:r>
-        <w:rPr>
-          <w:lang w:bidi="fa-IR"/>
-        </w:rPr>
-        <w:t>n = 2</w:t>
+          <w:rtl/>
+          <w:lang w:bidi="fa-IR"/>
+        </w:rPr>
+      </w:pPr>
+      <w:r>
+        <w:rPr>
+          <w:rFonts w:hint="cs"/>
+          <w:rtl/>
+          <w:lang w:bidi="fa-IR"/>
+        </w:rPr>
+        <w:t>برای درک بهتر مثال زیر را در نظر بگیرید:</w:t>
       </w:r>
     </w:p>
     <w:p>
@@ -1512,7 +2267,7 @@
         <w:rPr>
           <w:lang w:bidi="fa-IR"/>
         </w:rPr>
-        <w:t>Parham: 2</w:t>
+        <w:t>n = 2</w:t>
       </w:r>
     </w:p>
     <w:p>
@@ -1526,13 +2281,7 @@
         <w:rPr>
           <w:lang w:bidi="fa-IR"/>
         </w:rPr>
-        <w:t>Sepehr: loo</w:t>
-      </w:r>
-      <w:r>
-        <w:rPr>
-          <w:lang w:bidi="fa-IR"/>
-        </w:rPr>
-        <w:t>se</w:t>
+        <w:t>Parham: 2</w:t>
       </w:r>
     </w:p>
     <w:p>
@@ -1542,6 +2291,18 @@
           <w:lang w:bidi="fa-IR"/>
         </w:rPr>
       </w:pPr>
+      <w:r>
+        <w:rPr>
+          <w:lang w:bidi="fa-IR"/>
+        </w:rPr>
+        <w:t>Sepehr: loo</w:t>
+      </w:r>
+      <w:r>
+        <w:rPr>
+          <w:lang w:bidi="fa-IR"/>
+        </w:rPr>
+        <w:t>se</w:t>
+      </w:r>
     </w:p>
     <w:p>
       <w:pPr>
@@ -1550,12 +2311,6 @@
           <w:lang w:bidi="fa-IR"/>
         </w:rPr>
       </w:pPr>
-      <w:r>
-        <w:rPr>
-          <w:lang w:bidi="fa-IR"/>
-        </w:rPr>
-        <w:t>n = 1</w:t>
-      </w:r>
     </w:p>
     <w:p>
       <w:pPr>
@@ -1568,11 +2323,25 @@
         <w:rPr>
           <w:lang w:bidi="fa-IR"/>
         </w:rPr>
-        <w:t>Parham: loose</w:t>
+        <w:t>n = 1</w:t>
       </w:r>
     </w:p>
     <w:p>
       <w:pPr>
+        <w:jc w:val="both"/>
+        <w:rPr>
+          <w:lang w:bidi="fa-IR"/>
+        </w:rPr>
+      </w:pPr>
+      <w:r>
+        <w:rPr>
+          <w:lang w:bidi="fa-IR"/>
+        </w:rPr>
+        <w:t>Parham: loose</w:t>
+      </w:r>
+    </w:p>
+    <w:p>
+      <w:pPr>
         <w:bidi/>
         <w:jc w:val="both"/>
         <w:rPr>
@@ -1600,18 +2369,40 @@
           <w:rtl/>
           <w:lang w:bidi="fa-IR"/>
         </w:rPr>
-        <w:t xml:space="preserve"> را از کاربر گرفته و برنده را چاپ کند.</w:t>
+        <w:t xml:space="preserve"> را از کاربر گرفته و برنده را </w:t>
+      </w:r>
+      <w:r>
+        <w:rPr>
+          <w:rFonts w:hint="cs"/>
+          <w:rtl/>
+          <w:lang w:bidi="fa-IR"/>
+        </w:rPr>
+        <w:t xml:space="preserve">زمانی که پرهام بازی را شروع می‌کند، </w:t>
+      </w:r>
+      <w:r>
+        <w:rPr>
+          <w:rFonts w:hint="cs"/>
+          <w:rtl/>
+          <w:lang w:bidi="fa-IR"/>
+        </w:rPr>
+        <w:t>چاپ کند.</w:t>
+      </w:r>
+      <w:r>
+        <w:rPr>
+          <w:rFonts w:hint="cs"/>
+          <w:rtl/>
+          <w:lang w:bidi="fa-IR"/>
+        </w:rPr>
+        <w:t xml:space="preserve"> فرض کنید پرهام و سپهر بهترین بازی‌های خود را انجام می‌دهند.</w:t>
       </w:r>
     </w:p>
     <w:p>
       <w:pPr>
         <w:jc w:val="both"/>
         <w:rPr>
-          <w:rFonts w:hint="cs"/>
-          <w:lang w:bidi="fa-IR"/>
-        </w:rPr>
-      </w:pPr>
-      <w:bookmarkStart w:id="0" w:name="_GoBack"/>
+          <w:lang w:bidi="fa-IR"/>
+        </w:rPr>
+      </w:pPr>
       <w:r>
         <w:rPr>
           <w:noProof/>
@@ -1652,7 +2443,6 @@
           </wp:inline>
         </w:drawing>
       </w:r>
-      <w:bookmarkEnd w:id="0"/>
     </w:p>
     <w:sectPr>
       <w:headerReference w:type="default" r:id="rId12"/>
@@ -6054,7 +6844,7 @@
 </file>
 
 <file path=customXml/itemProps1.xml><?xml version="1.0" encoding="utf-8"?>
-<ds:datastoreItem xmlns:ds="http://schemas.openxmlformats.org/officeDocument/2006/customXml" ds:itemID="{D77832AB-8243-4008-A05F-323A80030479}">
+<ds:datastoreItem xmlns:ds="http://schemas.openxmlformats.org/officeDocument/2006/customXml" ds:itemID="{38D742C8-8B00-4F32-A7CF-B2995515C0BA}">
   <ds:schemaRefs>
     <ds:schemaRef ds:uri="http://schemas.openxmlformats.org/officeDocument/2006/bibliography"/>
   </ds:schemaRefs>

</xml_diff>